<commit_message>
anexo 3 y memoria actualizada
</commit_message>
<xml_diff>
--- a/Documentacion/Anexo 3.docx
+++ b/Documentacion/Anexo 3.docx
@@ -1,6 +1,6 @@
 
 <file path=word/document.xml><?xml version="1.0" encoding="utf-8"?>
-<w:document xmlns:wpc="http://schemas.microsoft.com/office/word/2010/wordprocessingCanvas" xmlns:cx="http://schemas.microsoft.com/office/drawing/2014/chartex" xmlns:cx1="http://schemas.microsoft.com/office/drawing/2015/9/8/chartex" xmlns:cx2="http://schemas.microsoft.com/office/drawing/2015/10/21/chartex" xmlns:cx3="http://schemas.microsoft.com/office/drawing/2016/5/9/chartex" xmlns:cx4="http://schemas.microsoft.com/office/drawing/2016/5/10/chartex" xmlns:cx5="http://schemas.microsoft.com/office/drawing/2016/5/11/chartex" xmlns:cx6="http://schemas.microsoft.com/office/drawing/2016/5/12/chartex" xmlns:cx7="http://schemas.microsoft.com/office/drawing/2016/5/13/chartex" xmlns:cx8="http://schemas.microsoft.com/office/drawing/2016/5/14/chartex" xmlns:mc="http://schemas.openxmlformats.org/markup-compatibility/2006" xmlns:aink="http://schemas.microsoft.com/office/drawing/2016/ink" xmlns:am3d="http://schemas.microsoft.com/office/drawing/2017/model3d" xmlns:o="urn:schemas-microsoft-com:office:office" xmlns:oel="http://schemas.microsoft.com/office/2019/extlst" xmlns:r="http://schemas.openxmlformats.org/officeDocument/2006/relationships" xmlns:m="http://schemas.openxmlformats.org/officeDocument/2006/math" xmlns:v="urn:schemas-microsoft-com:vml" xmlns:wp14="http://schemas.microsoft.com/office/word/2010/wordprocessingDrawing" xmlns:wp="http://schemas.openxmlformats.org/drawingml/2006/wordprocessingDrawing" xmlns:w10="urn:schemas-microsoft-com:office:word" xmlns:w="http://schemas.openxmlformats.org/wordprocessingml/2006/main" xmlns:w14="http://schemas.microsoft.com/office/word/2010/wordml" xmlns:w15="http://schemas.microsoft.com/office/word/2012/wordml" xmlns:w16cex="http://schemas.microsoft.com/office/word/2018/wordml/cex" xmlns:w16cid="http://schemas.microsoft.com/office/word/2016/wordml/cid" xmlns:w16="http://schemas.microsoft.com/office/word/2018/wordml" xmlns:w16sdtdh="http://schemas.microsoft.com/office/word/2020/wordml/sdtdatahash" xmlns:w16se="http://schemas.microsoft.com/office/word/2015/wordml/symex" xmlns:wpg="http://schemas.microsoft.com/office/word/2010/wordprocessingGroup" xmlns:wpi="http://schemas.microsoft.com/office/word/2010/wordprocessingInk" xmlns:wne="http://schemas.microsoft.com/office/word/2006/wordml" xmlns:wps="http://schemas.microsoft.com/office/word/2010/wordprocessingShape" mc:Ignorable="w14 w15 w16se w16cid w16 w16cex w16sdtdh wp14">
+<w:document xmlns:wpc="http://schemas.microsoft.com/office/word/2010/wordprocessingCanvas" xmlns:cx="http://schemas.microsoft.com/office/drawing/2014/chartex" xmlns:cx1="http://schemas.microsoft.com/office/drawing/2015/9/8/chartex" xmlns:cx2="http://schemas.microsoft.com/office/drawing/2015/10/21/chartex" xmlns:cx3="http://schemas.microsoft.com/office/drawing/2016/5/9/chartex" xmlns:cx4="http://schemas.microsoft.com/office/drawing/2016/5/10/chartex" xmlns:cx5="http://schemas.microsoft.com/office/drawing/2016/5/11/chartex" xmlns:cx6="http://schemas.microsoft.com/office/drawing/2016/5/12/chartex" xmlns:cx7="http://schemas.microsoft.com/office/drawing/2016/5/13/chartex" xmlns:cx8="http://schemas.microsoft.com/office/drawing/2016/5/14/chartex" xmlns:mc="http://schemas.openxmlformats.org/markup-compatibility/2006" xmlns:aink="http://schemas.microsoft.com/office/drawing/2016/ink" xmlns:am3d="http://schemas.microsoft.com/office/drawing/2017/model3d" xmlns:o="urn:schemas-microsoft-com:office:office" xmlns:oel="http://schemas.microsoft.com/office/2019/extlst" xmlns:r="http://schemas.openxmlformats.org/officeDocument/2006/relationships" xmlns:m="http://schemas.openxmlformats.org/officeDocument/2006/math" xmlns:v="urn:schemas-microsoft-com:vml" xmlns:wp14="http://schemas.microsoft.com/office/word/2010/wordprocessingDrawing" xmlns:wp="http://schemas.openxmlformats.org/drawingml/2006/wordprocessingDrawing" xmlns:w10="urn:schemas-microsoft-com:office:word" xmlns:w="http://schemas.openxmlformats.org/wordprocessingml/2006/main" xmlns:w14="http://schemas.microsoft.com/office/word/2010/wordml" xmlns:w15="http://schemas.microsoft.com/office/word/2012/wordml" xmlns:w16cex="http://schemas.microsoft.com/office/word/2018/wordml/cex" xmlns:w16cid="http://schemas.microsoft.com/office/word/2016/wordml/cid" xmlns:w16="http://schemas.microsoft.com/office/word/2018/wordml" xmlns:w16du="http://schemas.microsoft.com/office/word/2023/wordml/word16du" xmlns:w16sdtdh="http://schemas.microsoft.com/office/word/2020/wordml/sdtdatahash" xmlns:w16se="http://schemas.microsoft.com/office/word/2015/wordml/symex" xmlns:wpg="http://schemas.microsoft.com/office/word/2010/wordprocessingGroup" xmlns:wpi="http://schemas.microsoft.com/office/word/2010/wordprocessingInk" xmlns:wne="http://schemas.microsoft.com/office/word/2006/wordml" xmlns:wps="http://schemas.microsoft.com/office/word/2010/wordprocessingShape" mc:Ignorable="w14 w15 w16se w16cid w16 w16cex w16sdtdh wp14">
   <w:body>
     <w:p>
       <w:pPr>
@@ -2013,7 +2013,15 @@
     <w:p/>
     <w:p>
       <w:r>
-        <w:t>En el documento se ca a seguir la siguiente estructura. Primero, se van presentar los objetivos a conseguir y posteriormente, se van a mostrar el diseño arquitectónico, el modelo de análisis del sistema y el modelo de diseño.</w:t>
+        <w:t xml:space="preserve">En el documento se ca a seguir la siguiente estructura. Primero, se </w:t>
+      </w:r>
+      <w:proofErr w:type="gramStart"/>
+      <w:r>
+        <w:t>van</w:t>
+      </w:r>
+      <w:proofErr w:type="gramEnd"/>
+      <w:r>
+        <w:t xml:space="preserve"> presentar los objetivos a conseguir y posteriormente, se van a mostrar el diseño arquitectónico, el modelo de análisis del sistema y el modelo de diseño.</w:t>
       </w:r>
     </w:p>
     <w:p>
@@ -2072,7 +2080,7 @@
           <w:noProof/>
         </w:rPr>
         <w:drawing>
-          <wp:inline distT="0" distB="0" distL="0" distR="0" wp14:anchorId="2DFFA6BD" wp14:editId="6E2B378B">
+          <wp:inline distT="0" distB="0" distL="0" distR="0" wp14:anchorId="2DFFA6BD" wp14:editId="70340073">
             <wp:extent cx="5394960" cy="4983480"/>
             <wp:effectExtent l="0" t="0" r="0" b="7620"/>
             <wp:docPr id="1390128899" name="Imagen 1"/>
@@ -2083,7 +2091,7 @@
               <a:graphicData uri="http://schemas.openxmlformats.org/drawingml/2006/picture">
                 <pic:pic xmlns:pic="http://schemas.openxmlformats.org/drawingml/2006/picture">
                   <pic:nvPicPr>
-                    <pic:cNvPr id="0" name="Picture 1"/>
+                    <pic:cNvPr id="1390128899" name="Imagen 1"/>
                     <pic:cNvPicPr>
                       <a:picLocks noChangeAspect="1" noChangeArrowheads="1"/>
                     </pic:cNvPicPr>
@@ -2153,7 +2161,7 @@
         </w:rPr>
         <w:lastRenderedPageBreak/>
         <w:drawing>
-          <wp:inline distT="0" distB="0" distL="0" distR="0" wp14:anchorId="01ACA4D7" wp14:editId="40CB1D5F">
+          <wp:inline distT="0" distB="0" distL="0" distR="0" wp14:anchorId="01ACA4D7" wp14:editId="6C4BE3D3">
             <wp:extent cx="5394960" cy="4648200"/>
             <wp:effectExtent l="0" t="0" r="0" b="0"/>
             <wp:docPr id="1363036876" name="Imagen 2"/>
@@ -2164,7 +2172,7 @@
               <a:graphicData uri="http://schemas.openxmlformats.org/drawingml/2006/picture">
                 <pic:pic xmlns:pic="http://schemas.openxmlformats.org/drawingml/2006/picture">
                   <pic:nvPicPr>
-                    <pic:cNvPr id="0" name="Picture 2"/>
+                    <pic:cNvPr id="1363036876" name="Imagen 2"/>
                     <pic:cNvPicPr>
                       <a:picLocks noChangeAspect="1" noChangeArrowheads="1"/>
                     </pic:cNvPicPr>
@@ -2232,7 +2240,7 @@
           <w:noProof/>
         </w:rPr>
         <w:drawing>
-          <wp:inline distT="0" distB="0" distL="0" distR="0" wp14:anchorId="73021071" wp14:editId="3E6494A5">
+          <wp:inline distT="0" distB="0" distL="0" distR="0" wp14:anchorId="73021071" wp14:editId="7D2EB9E3">
             <wp:extent cx="5394960" cy="1775460"/>
             <wp:effectExtent l="0" t="0" r="0" b="0"/>
             <wp:docPr id="1349381628" name="Imagen 3"/>
@@ -2243,7 +2251,7 @@
               <a:graphicData uri="http://schemas.openxmlformats.org/drawingml/2006/picture">
                 <pic:pic xmlns:pic="http://schemas.openxmlformats.org/drawingml/2006/picture">
                   <pic:nvPicPr>
-                    <pic:cNvPr id="0" name="Picture 3"/>
+                    <pic:cNvPr id="1349381628" name="Imagen 3"/>
                     <pic:cNvPicPr>
                       <a:picLocks noChangeAspect="1" noChangeArrowheads="1"/>
                     </pic:cNvPicPr>
@@ -2312,86 +2320,6 @@
         </w:rPr>
         <w:lastRenderedPageBreak/>
         <w:drawing>
-          <wp:inline distT="0" distB="0" distL="0" distR="0" wp14:anchorId="7C55477A" wp14:editId="73B7EC9D">
-            <wp:extent cx="5394960" cy="4053840"/>
-            <wp:effectExtent l="0" t="0" r="0" b="3810"/>
-            <wp:docPr id="960192788" name="Imagen 4"/>
-            <wp:cNvGraphicFramePr>
-              <a:graphicFrameLocks xmlns:a="http://schemas.openxmlformats.org/drawingml/2006/main" noChangeAspect="1"/>
-            </wp:cNvGraphicFramePr>
-            <a:graphic xmlns:a="http://schemas.openxmlformats.org/drawingml/2006/main">
-              <a:graphicData uri="http://schemas.openxmlformats.org/drawingml/2006/picture">
-                <pic:pic xmlns:pic="http://schemas.openxmlformats.org/drawingml/2006/picture">
-                  <pic:nvPicPr>
-                    <pic:cNvPr id="0" name="Picture 4"/>
-                    <pic:cNvPicPr>
-                      <a:picLocks noChangeAspect="1" noChangeArrowheads="1"/>
-                    </pic:cNvPicPr>
-                  </pic:nvPicPr>
-                  <pic:blipFill>
-                    <a:blip r:embed="rId13">
-                      <a:extLst>
-                        <a:ext uri="{28A0092B-C50C-407E-A947-70E740481C1C}">
-                          <a14:useLocalDpi xmlns:a14="http://schemas.microsoft.com/office/drawing/2010/main" val="0"/>
-                        </a:ext>
-                      </a:extLst>
-                    </a:blip>
-                    <a:srcRect/>
-                    <a:stretch>
-                      <a:fillRect/>
-                    </a:stretch>
-                  </pic:blipFill>
-                  <pic:spPr bwMode="auto">
-                    <a:xfrm>
-                      <a:off x="0" y="0"/>
-                      <a:ext cx="5394960" cy="4053840"/>
-                    </a:xfrm>
-                    <a:prstGeom prst="rect">
-                      <a:avLst/>
-                    </a:prstGeom>
-                    <a:noFill/>
-                    <a:ln>
-                      <a:noFill/>
-                    </a:ln>
-                  </pic:spPr>
-                </pic:pic>
-              </a:graphicData>
-            </a:graphic>
-          </wp:inline>
-        </w:drawing>
-      </w:r>
-    </w:p>
-    <w:p>
-      <w:pPr>
-        <w:pStyle w:val="Descripcin"/>
-        <w:jc w:val="center"/>
-      </w:pPr>
-      <w:r>
-        <w:t xml:space="preserve">Ilustración </w:t>
-      </w:r>
-      <w:fldSimple w:instr=" SEQ Ilustración \* ARABIC ">
-        <w:r>
-          <w:rPr>
-            <w:noProof/>
-          </w:rPr>
-          <w:t>4</w:t>
-        </w:r>
-      </w:fldSimple>
-      <w:r>
-        <w:t xml:space="preserve"> Diagrama de clases 4</w:t>
-      </w:r>
-    </w:p>
-    <w:p/>
-    <w:p/>
-    <w:p>
-      <w:pPr>
-        <w:keepNext/>
-      </w:pPr>
-      <w:r>
-        <w:rPr>
-          <w:noProof/>
-        </w:rPr>
-        <w:drawing>
           <wp:inline distT="0" distB="0" distL="0" distR="0" wp14:anchorId="0EC20BD6" wp14:editId="57E56DD9">
             <wp:extent cx="5402580" cy="3992880"/>
             <wp:effectExtent l="0" t="0" r="7620" b="7620"/>
@@ -2409,7 +2337,7 @@
                     </pic:cNvPicPr>
                   </pic:nvPicPr>
                   <pic:blipFill>
-                    <a:blip r:embed="rId14">
+                    <a:blip r:embed="rId13">
                       <a:extLst>
                         <a:ext uri="{28A0092B-C50C-407E-A947-70E740481C1C}">
                           <a14:useLocalDpi xmlns:a14="http://schemas.microsoft.com/office/drawing/2010/main" val="0"/>
@@ -2454,13 +2382,14 @@
           <w:rPr>
             <w:noProof/>
           </w:rPr>
-          <w:t>5</w:t>
+          <w:t>4</w:t>
         </w:r>
       </w:fldSimple>
       <w:r>
-        <w:t xml:space="preserve"> Diagrama de clases 5</w:t>
-      </w:r>
-    </w:p>
+        <w:t>: Diagrama de clases 4</w:t>
+      </w:r>
+    </w:p>
+    <w:p/>
     <w:p/>
     <w:p>
       <w:pPr>
@@ -2670,8 +2599,8 @@
     </w:p>
     <w:p/>
     <w:sectPr>
-      <w:footerReference w:type="even" r:id="rId15"/>
-      <w:footerReference w:type="first" r:id="rId16"/>
+      <w:footerReference w:type="even" r:id="rId14"/>
+      <w:footerReference w:type="first" r:id="rId15"/>
       <w:pgSz w:w="11906" w:h="16838"/>
       <w:pgMar w:top="1417" w:right="1701" w:bottom="1417" w:left="1701" w:header="708" w:footer="708" w:gutter="0"/>
       <w:pgNumType w:start="1"/>
@@ -2684,7 +2613,7 @@
 </file>
 
 <file path=word/endnotes.xml><?xml version="1.0" encoding="utf-8"?>
-<w:endnotes xmlns:wpc="http://schemas.microsoft.com/office/word/2010/wordprocessingCanvas" xmlns:cx="http://schemas.microsoft.com/office/drawing/2014/chartex" xmlns:cx1="http://schemas.microsoft.com/office/drawing/2015/9/8/chartex" xmlns:cx2="http://schemas.microsoft.com/office/drawing/2015/10/21/chartex" xmlns:cx3="http://schemas.microsoft.com/office/drawing/2016/5/9/chartex" xmlns:cx4="http://schemas.microsoft.com/office/drawing/2016/5/10/chartex" xmlns:cx5="http://schemas.microsoft.com/office/drawing/2016/5/11/chartex" xmlns:cx6="http://schemas.microsoft.com/office/drawing/2016/5/12/chartex" xmlns:cx7="http://schemas.microsoft.com/office/drawing/2016/5/13/chartex" xmlns:cx8="http://schemas.microsoft.com/office/drawing/2016/5/14/chartex" xmlns:mc="http://schemas.openxmlformats.org/markup-compatibility/2006" xmlns:aink="http://schemas.microsoft.com/office/drawing/2016/ink" xmlns:am3d="http://schemas.microsoft.com/office/drawing/2017/model3d" xmlns:o="urn:schemas-microsoft-com:office:office" xmlns:oel="http://schemas.microsoft.com/office/2019/extlst" xmlns:r="http://schemas.openxmlformats.org/officeDocument/2006/relationships" xmlns:m="http://schemas.openxmlformats.org/officeDocument/2006/math" xmlns:v="urn:schemas-microsoft-com:vml" xmlns:wp14="http://schemas.microsoft.com/office/word/2010/wordprocessingDrawing" xmlns:wp="http://schemas.openxmlformats.org/drawingml/2006/wordprocessingDrawing" xmlns:w10="urn:schemas-microsoft-com:office:word" xmlns:w="http://schemas.openxmlformats.org/wordprocessingml/2006/main" xmlns:w14="http://schemas.microsoft.com/office/word/2010/wordml" xmlns:w15="http://schemas.microsoft.com/office/word/2012/wordml" xmlns:w16cex="http://schemas.microsoft.com/office/word/2018/wordml/cex" xmlns:w16cid="http://schemas.microsoft.com/office/word/2016/wordml/cid" xmlns:w16="http://schemas.microsoft.com/office/word/2018/wordml" xmlns:w16sdtdh="http://schemas.microsoft.com/office/word/2020/wordml/sdtdatahash" xmlns:w16se="http://schemas.microsoft.com/office/word/2015/wordml/symex" xmlns:wpg="http://schemas.microsoft.com/office/word/2010/wordprocessingGroup" xmlns:wpi="http://schemas.microsoft.com/office/word/2010/wordprocessingInk" xmlns:wne="http://schemas.microsoft.com/office/word/2006/wordml" xmlns:wps="http://schemas.microsoft.com/office/word/2010/wordprocessingShape" mc:Ignorable="w14 w15 w16se w16cid w16 w16cex w16sdtdh wp14">
+<w:endnotes xmlns:wpc="http://schemas.microsoft.com/office/word/2010/wordprocessingCanvas" xmlns:cx="http://schemas.microsoft.com/office/drawing/2014/chartex" xmlns:cx1="http://schemas.microsoft.com/office/drawing/2015/9/8/chartex" xmlns:cx2="http://schemas.microsoft.com/office/drawing/2015/10/21/chartex" xmlns:cx3="http://schemas.microsoft.com/office/drawing/2016/5/9/chartex" xmlns:cx4="http://schemas.microsoft.com/office/drawing/2016/5/10/chartex" xmlns:cx5="http://schemas.microsoft.com/office/drawing/2016/5/11/chartex" xmlns:cx6="http://schemas.microsoft.com/office/drawing/2016/5/12/chartex" xmlns:cx7="http://schemas.microsoft.com/office/drawing/2016/5/13/chartex" xmlns:cx8="http://schemas.microsoft.com/office/drawing/2016/5/14/chartex" xmlns:mc="http://schemas.openxmlformats.org/markup-compatibility/2006" xmlns:aink="http://schemas.microsoft.com/office/drawing/2016/ink" xmlns:am3d="http://schemas.microsoft.com/office/drawing/2017/model3d" xmlns:o="urn:schemas-microsoft-com:office:office" xmlns:oel="http://schemas.microsoft.com/office/2019/extlst" xmlns:r="http://schemas.openxmlformats.org/officeDocument/2006/relationships" xmlns:m="http://schemas.openxmlformats.org/officeDocument/2006/math" xmlns:v="urn:schemas-microsoft-com:vml" xmlns:wp14="http://schemas.microsoft.com/office/word/2010/wordprocessingDrawing" xmlns:wp="http://schemas.openxmlformats.org/drawingml/2006/wordprocessingDrawing" xmlns:w10="urn:schemas-microsoft-com:office:word" xmlns:w="http://schemas.openxmlformats.org/wordprocessingml/2006/main" xmlns:w14="http://schemas.microsoft.com/office/word/2010/wordml" xmlns:w15="http://schemas.microsoft.com/office/word/2012/wordml" xmlns:w16cex="http://schemas.microsoft.com/office/word/2018/wordml/cex" xmlns:w16cid="http://schemas.microsoft.com/office/word/2016/wordml/cid" xmlns:w16="http://schemas.microsoft.com/office/word/2018/wordml" xmlns:w16du="http://schemas.microsoft.com/office/word/2023/wordml/word16du" xmlns:w16sdtdh="http://schemas.microsoft.com/office/word/2020/wordml/sdtdatahash" xmlns:w16se="http://schemas.microsoft.com/office/word/2015/wordml/symex" xmlns:wpg="http://schemas.microsoft.com/office/word/2010/wordprocessingGroup" xmlns:wpi="http://schemas.microsoft.com/office/word/2010/wordprocessingInk" xmlns:wne="http://schemas.microsoft.com/office/word/2006/wordml" xmlns:wps="http://schemas.microsoft.com/office/word/2010/wordprocessingShape" mc:Ignorable="w14 w15 w16se w16cid w16 w16cex w16sdtdh wp14">
   <w:endnote w:type="separator" w:id="-1">
     <w:p>
       <w:r>
@@ -2703,7 +2632,7 @@
 </file>
 
 <file path=word/footer1.xml><?xml version="1.0" encoding="utf-8"?>
-<w:ftr xmlns:wpc="http://schemas.microsoft.com/office/word/2010/wordprocessingCanvas" xmlns:cx="http://schemas.microsoft.com/office/drawing/2014/chartex" xmlns:cx1="http://schemas.microsoft.com/office/drawing/2015/9/8/chartex" xmlns:cx2="http://schemas.microsoft.com/office/drawing/2015/10/21/chartex" xmlns:cx3="http://schemas.microsoft.com/office/drawing/2016/5/9/chartex" xmlns:cx4="http://schemas.microsoft.com/office/drawing/2016/5/10/chartex" xmlns:cx5="http://schemas.microsoft.com/office/drawing/2016/5/11/chartex" xmlns:cx6="http://schemas.microsoft.com/office/drawing/2016/5/12/chartex" xmlns:cx7="http://schemas.microsoft.com/office/drawing/2016/5/13/chartex" xmlns:cx8="http://schemas.microsoft.com/office/drawing/2016/5/14/chartex" xmlns:mc="http://schemas.openxmlformats.org/markup-compatibility/2006" xmlns:aink="http://schemas.microsoft.com/office/drawing/2016/ink" xmlns:am3d="http://schemas.microsoft.com/office/drawing/2017/model3d" xmlns:o="urn:schemas-microsoft-com:office:office" xmlns:oel="http://schemas.microsoft.com/office/2019/extlst" xmlns:r="http://schemas.openxmlformats.org/officeDocument/2006/relationships" xmlns:m="http://schemas.openxmlformats.org/officeDocument/2006/math" xmlns:v="urn:schemas-microsoft-com:vml" xmlns:wp14="http://schemas.microsoft.com/office/word/2010/wordprocessingDrawing" xmlns:wp="http://schemas.openxmlformats.org/drawingml/2006/wordprocessingDrawing" xmlns:w10="urn:schemas-microsoft-com:office:word" xmlns:w="http://schemas.openxmlformats.org/wordprocessingml/2006/main" xmlns:w14="http://schemas.microsoft.com/office/word/2010/wordml" xmlns:w15="http://schemas.microsoft.com/office/word/2012/wordml" xmlns:w16cex="http://schemas.microsoft.com/office/word/2018/wordml/cex" xmlns:w16cid="http://schemas.microsoft.com/office/word/2016/wordml/cid" xmlns:w16="http://schemas.microsoft.com/office/word/2018/wordml" xmlns:w16sdtdh="http://schemas.microsoft.com/office/word/2020/wordml/sdtdatahash" xmlns:w16se="http://schemas.microsoft.com/office/word/2015/wordml/symex" xmlns:wpg="http://schemas.microsoft.com/office/word/2010/wordprocessingGroup" xmlns:wpi="http://schemas.microsoft.com/office/word/2010/wordprocessingInk" xmlns:wne="http://schemas.microsoft.com/office/word/2006/wordml" xmlns:wps="http://schemas.microsoft.com/office/word/2010/wordprocessingShape" mc:Ignorable="w14 w15 w16se w16cid w16 w16cex w16sdtdh wp14">
+<w:ftr xmlns:wpc="http://schemas.microsoft.com/office/word/2010/wordprocessingCanvas" xmlns:cx="http://schemas.microsoft.com/office/drawing/2014/chartex" xmlns:cx1="http://schemas.microsoft.com/office/drawing/2015/9/8/chartex" xmlns:cx2="http://schemas.microsoft.com/office/drawing/2015/10/21/chartex" xmlns:cx3="http://schemas.microsoft.com/office/drawing/2016/5/9/chartex" xmlns:cx4="http://schemas.microsoft.com/office/drawing/2016/5/10/chartex" xmlns:cx5="http://schemas.microsoft.com/office/drawing/2016/5/11/chartex" xmlns:cx6="http://schemas.microsoft.com/office/drawing/2016/5/12/chartex" xmlns:cx7="http://schemas.microsoft.com/office/drawing/2016/5/13/chartex" xmlns:cx8="http://schemas.microsoft.com/office/drawing/2016/5/14/chartex" xmlns:mc="http://schemas.openxmlformats.org/markup-compatibility/2006" xmlns:aink="http://schemas.microsoft.com/office/drawing/2016/ink" xmlns:am3d="http://schemas.microsoft.com/office/drawing/2017/model3d" xmlns:o="urn:schemas-microsoft-com:office:office" xmlns:oel="http://schemas.microsoft.com/office/2019/extlst" xmlns:r="http://schemas.openxmlformats.org/officeDocument/2006/relationships" xmlns:m="http://schemas.openxmlformats.org/officeDocument/2006/math" xmlns:v="urn:schemas-microsoft-com:vml" xmlns:wp14="http://schemas.microsoft.com/office/word/2010/wordprocessingDrawing" xmlns:wp="http://schemas.openxmlformats.org/drawingml/2006/wordprocessingDrawing" xmlns:w10="urn:schemas-microsoft-com:office:word" xmlns:w="http://schemas.openxmlformats.org/wordprocessingml/2006/main" xmlns:w14="http://schemas.microsoft.com/office/word/2010/wordml" xmlns:w15="http://schemas.microsoft.com/office/word/2012/wordml" xmlns:w16cex="http://schemas.microsoft.com/office/word/2018/wordml/cex" xmlns:w16cid="http://schemas.microsoft.com/office/word/2016/wordml/cid" xmlns:w16="http://schemas.microsoft.com/office/word/2018/wordml" xmlns:w16du="http://schemas.microsoft.com/office/word/2023/wordml/word16du" xmlns:w16sdtdh="http://schemas.microsoft.com/office/word/2020/wordml/sdtdatahash" xmlns:w16se="http://schemas.microsoft.com/office/word/2015/wordml/symex" xmlns:wpg="http://schemas.microsoft.com/office/word/2010/wordprocessingGroup" xmlns:wpi="http://schemas.microsoft.com/office/word/2010/wordprocessingInk" xmlns:wne="http://schemas.microsoft.com/office/word/2006/wordml" xmlns:wps="http://schemas.microsoft.com/office/word/2010/wordprocessingShape" mc:Ignorable="w14 w15 w16se w16cid w16 w16cex w16sdtdh wp14">
   <w:sdt>
     <w:sdtPr>
       <w:id w:val="1893072722"/>
@@ -2745,7 +2674,7 @@
 </file>
 
 <file path=word/footer2.xml><?xml version="1.0" encoding="utf-8"?>
-<w:ftr xmlns:wpc="http://schemas.microsoft.com/office/word/2010/wordprocessingCanvas" xmlns:cx="http://schemas.microsoft.com/office/drawing/2014/chartex" xmlns:cx1="http://schemas.microsoft.com/office/drawing/2015/9/8/chartex" xmlns:cx2="http://schemas.microsoft.com/office/drawing/2015/10/21/chartex" xmlns:cx3="http://schemas.microsoft.com/office/drawing/2016/5/9/chartex" xmlns:cx4="http://schemas.microsoft.com/office/drawing/2016/5/10/chartex" xmlns:cx5="http://schemas.microsoft.com/office/drawing/2016/5/11/chartex" xmlns:cx6="http://schemas.microsoft.com/office/drawing/2016/5/12/chartex" xmlns:cx7="http://schemas.microsoft.com/office/drawing/2016/5/13/chartex" xmlns:cx8="http://schemas.microsoft.com/office/drawing/2016/5/14/chartex" xmlns:mc="http://schemas.openxmlformats.org/markup-compatibility/2006" xmlns:aink="http://schemas.microsoft.com/office/drawing/2016/ink" xmlns:am3d="http://schemas.microsoft.com/office/drawing/2017/model3d" xmlns:o="urn:schemas-microsoft-com:office:office" xmlns:oel="http://schemas.microsoft.com/office/2019/extlst" xmlns:r="http://schemas.openxmlformats.org/officeDocument/2006/relationships" xmlns:m="http://schemas.openxmlformats.org/officeDocument/2006/math" xmlns:v="urn:schemas-microsoft-com:vml" xmlns:wp14="http://schemas.microsoft.com/office/word/2010/wordprocessingDrawing" xmlns:wp="http://schemas.openxmlformats.org/drawingml/2006/wordprocessingDrawing" xmlns:w10="urn:schemas-microsoft-com:office:word" xmlns:w="http://schemas.openxmlformats.org/wordprocessingml/2006/main" xmlns:w14="http://schemas.microsoft.com/office/word/2010/wordml" xmlns:w15="http://schemas.microsoft.com/office/word/2012/wordml" xmlns:w16cex="http://schemas.microsoft.com/office/word/2018/wordml/cex" xmlns:w16cid="http://schemas.microsoft.com/office/word/2016/wordml/cid" xmlns:w16="http://schemas.microsoft.com/office/word/2018/wordml" xmlns:w16sdtdh="http://schemas.microsoft.com/office/word/2020/wordml/sdtdatahash" xmlns:w16se="http://schemas.microsoft.com/office/word/2015/wordml/symex" xmlns:wpg="http://schemas.microsoft.com/office/word/2010/wordprocessingGroup" xmlns:wpi="http://schemas.microsoft.com/office/word/2010/wordprocessingInk" xmlns:wne="http://schemas.microsoft.com/office/word/2006/wordml" xmlns:wps="http://schemas.microsoft.com/office/word/2010/wordprocessingShape" mc:Ignorable="w14 w15 w16se w16cid w16 w16cex w16sdtdh wp14">
+<w:ftr xmlns:wpc="http://schemas.microsoft.com/office/word/2010/wordprocessingCanvas" xmlns:cx="http://schemas.microsoft.com/office/drawing/2014/chartex" xmlns:cx1="http://schemas.microsoft.com/office/drawing/2015/9/8/chartex" xmlns:cx2="http://schemas.microsoft.com/office/drawing/2015/10/21/chartex" xmlns:cx3="http://schemas.microsoft.com/office/drawing/2016/5/9/chartex" xmlns:cx4="http://schemas.microsoft.com/office/drawing/2016/5/10/chartex" xmlns:cx5="http://schemas.microsoft.com/office/drawing/2016/5/11/chartex" xmlns:cx6="http://schemas.microsoft.com/office/drawing/2016/5/12/chartex" xmlns:cx7="http://schemas.microsoft.com/office/drawing/2016/5/13/chartex" xmlns:cx8="http://schemas.microsoft.com/office/drawing/2016/5/14/chartex" xmlns:mc="http://schemas.openxmlformats.org/markup-compatibility/2006" xmlns:aink="http://schemas.microsoft.com/office/drawing/2016/ink" xmlns:am3d="http://schemas.microsoft.com/office/drawing/2017/model3d" xmlns:o="urn:schemas-microsoft-com:office:office" xmlns:oel="http://schemas.microsoft.com/office/2019/extlst" xmlns:r="http://schemas.openxmlformats.org/officeDocument/2006/relationships" xmlns:m="http://schemas.openxmlformats.org/officeDocument/2006/math" xmlns:v="urn:schemas-microsoft-com:vml" xmlns:wp14="http://schemas.microsoft.com/office/word/2010/wordprocessingDrawing" xmlns:wp="http://schemas.openxmlformats.org/drawingml/2006/wordprocessingDrawing" xmlns:w10="urn:schemas-microsoft-com:office:word" xmlns:w="http://schemas.openxmlformats.org/wordprocessingml/2006/main" xmlns:w14="http://schemas.microsoft.com/office/word/2010/wordml" xmlns:w15="http://schemas.microsoft.com/office/word/2012/wordml" xmlns:w16cex="http://schemas.microsoft.com/office/word/2018/wordml/cex" xmlns:w16cid="http://schemas.microsoft.com/office/word/2016/wordml/cid" xmlns:w16="http://schemas.microsoft.com/office/word/2018/wordml" xmlns:w16du="http://schemas.microsoft.com/office/word/2023/wordml/word16du" xmlns:w16sdtdh="http://schemas.microsoft.com/office/word/2020/wordml/sdtdatahash" xmlns:w16se="http://schemas.microsoft.com/office/word/2015/wordml/symex" xmlns:wpg="http://schemas.microsoft.com/office/word/2010/wordprocessingGroup" xmlns:wpi="http://schemas.microsoft.com/office/word/2010/wordprocessingInk" xmlns:wne="http://schemas.microsoft.com/office/word/2006/wordml" xmlns:wps="http://schemas.microsoft.com/office/word/2010/wordprocessingShape" mc:Ignorable="w14 w15 w16se w16cid w16 w16cex w16sdtdh wp14">
   <w:p>
     <w:pPr>
       <w:pStyle w:val="Piedepgina"/>
@@ -2755,7 +2684,7 @@
 </file>
 
 <file path=word/footer3.xml><?xml version="1.0" encoding="utf-8"?>
-<w:ftr xmlns:wpc="http://schemas.microsoft.com/office/word/2010/wordprocessingCanvas" xmlns:cx="http://schemas.microsoft.com/office/drawing/2014/chartex" xmlns:cx1="http://schemas.microsoft.com/office/drawing/2015/9/8/chartex" xmlns:cx2="http://schemas.microsoft.com/office/drawing/2015/10/21/chartex" xmlns:cx3="http://schemas.microsoft.com/office/drawing/2016/5/9/chartex" xmlns:cx4="http://schemas.microsoft.com/office/drawing/2016/5/10/chartex" xmlns:cx5="http://schemas.microsoft.com/office/drawing/2016/5/11/chartex" xmlns:cx6="http://schemas.microsoft.com/office/drawing/2016/5/12/chartex" xmlns:cx7="http://schemas.microsoft.com/office/drawing/2016/5/13/chartex" xmlns:cx8="http://schemas.microsoft.com/office/drawing/2016/5/14/chartex" xmlns:mc="http://schemas.openxmlformats.org/markup-compatibility/2006" xmlns:aink="http://schemas.microsoft.com/office/drawing/2016/ink" xmlns:am3d="http://schemas.microsoft.com/office/drawing/2017/model3d" xmlns:o="urn:schemas-microsoft-com:office:office" xmlns:oel="http://schemas.microsoft.com/office/2019/extlst" xmlns:r="http://schemas.openxmlformats.org/officeDocument/2006/relationships" xmlns:m="http://schemas.openxmlformats.org/officeDocument/2006/math" xmlns:v="urn:schemas-microsoft-com:vml" xmlns:wp14="http://schemas.microsoft.com/office/word/2010/wordprocessingDrawing" xmlns:wp="http://schemas.openxmlformats.org/drawingml/2006/wordprocessingDrawing" xmlns:w10="urn:schemas-microsoft-com:office:word" xmlns:w="http://schemas.openxmlformats.org/wordprocessingml/2006/main" xmlns:w14="http://schemas.microsoft.com/office/word/2010/wordml" xmlns:w15="http://schemas.microsoft.com/office/word/2012/wordml" xmlns:w16cex="http://schemas.microsoft.com/office/word/2018/wordml/cex" xmlns:w16cid="http://schemas.microsoft.com/office/word/2016/wordml/cid" xmlns:w16="http://schemas.microsoft.com/office/word/2018/wordml" xmlns:w16sdtdh="http://schemas.microsoft.com/office/word/2020/wordml/sdtdatahash" xmlns:w16se="http://schemas.microsoft.com/office/word/2015/wordml/symex" xmlns:wpg="http://schemas.microsoft.com/office/word/2010/wordprocessingGroup" xmlns:wpi="http://schemas.microsoft.com/office/word/2010/wordprocessingInk" xmlns:wne="http://schemas.microsoft.com/office/word/2006/wordml" xmlns:wps="http://schemas.microsoft.com/office/word/2010/wordprocessingShape" mc:Ignorable="w14 w15 w16se w16cid w16 w16cex w16sdtdh wp14">
+<w:ftr xmlns:wpc="http://schemas.microsoft.com/office/word/2010/wordprocessingCanvas" xmlns:cx="http://schemas.microsoft.com/office/drawing/2014/chartex" xmlns:cx1="http://schemas.microsoft.com/office/drawing/2015/9/8/chartex" xmlns:cx2="http://schemas.microsoft.com/office/drawing/2015/10/21/chartex" xmlns:cx3="http://schemas.microsoft.com/office/drawing/2016/5/9/chartex" xmlns:cx4="http://schemas.microsoft.com/office/drawing/2016/5/10/chartex" xmlns:cx5="http://schemas.microsoft.com/office/drawing/2016/5/11/chartex" xmlns:cx6="http://schemas.microsoft.com/office/drawing/2016/5/12/chartex" xmlns:cx7="http://schemas.microsoft.com/office/drawing/2016/5/13/chartex" xmlns:cx8="http://schemas.microsoft.com/office/drawing/2016/5/14/chartex" xmlns:mc="http://schemas.openxmlformats.org/markup-compatibility/2006" xmlns:aink="http://schemas.microsoft.com/office/drawing/2016/ink" xmlns:am3d="http://schemas.microsoft.com/office/drawing/2017/model3d" xmlns:o="urn:schemas-microsoft-com:office:office" xmlns:oel="http://schemas.microsoft.com/office/2019/extlst" xmlns:r="http://schemas.openxmlformats.org/officeDocument/2006/relationships" xmlns:m="http://schemas.openxmlformats.org/officeDocument/2006/math" xmlns:v="urn:schemas-microsoft-com:vml" xmlns:wp14="http://schemas.microsoft.com/office/word/2010/wordprocessingDrawing" xmlns:wp="http://schemas.openxmlformats.org/drawingml/2006/wordprocessingDrawing" xmlns:w10="urn:schemas-microsoft-com:office:word" xmlns:w="http://schemas.openxmlformats.org/wordprocessingml/2006/main" xmlns:w14="http://schemas.microsoft.com/office/word/2010/wordml" xmlns:w15="http://schemas.microsoft.com/office/word/2012/wordml" xmlns:w16cex="http://schemas.microsoft.com/office/word/2018/wordml/cex" xmlns:w16cid="http://schemas.microsoft.com/office/word/2016/wordml/cid" xmlns:w16="http://schemas.microsoft.com/office/word/2018/wordml" xmlns:w16du="http://schemas.microsoft.com/office/word/2023/wordml/word16du" xmlns:w16sdtdh="http://schemas.microsoft.com/office/word/2020/wordml/sdtdatahash" xmlns:w16se="http://schemas.microsoft.com/office/word/2015/wordml/symex" xmlns:wpg="http://schemas.microsoft.com/office/word/2010/wordprocessingGroup" xmlns:wpi="http://schemas.microsoft.com/office/word/2010/wordprocessingInk" xmlns:wne="http://schemas.microsoft.com/office/word/2006/wordml" xmlns:wps="http://schemas.microsoft.com/office/word/2010/wordprocessingShape" mc:Ignorable="w14 w15 w16se w16cid w16 w16cex w16sdtdh wp14">
   <w:sdt>
     <w:sdtPr>
       <w:id w:val="989988826"/>
@@ -2797,7 +2726,7 @@
 </file>
 
 <file path=word/footnotes.xml><?xml version="1.0" encoding="utf-8"?>
-<w:footnotes xmlns:wpc="http://schemas.microsoft.com/office/word/2010/wordprocessingCanvas" xmlns:cx="http://schemas.microsoft.com/office/drawing/2014/chartex" xmlns:cx1="http://schemas.microsoft.com/office/drawing/2015/9/8/chartex" xmlns:cx2="http://schemas.microsoft.com/office/drawing/2015/10/21/chartex" xmlns:cx3="http://schemas.microsoft.com/office/drawing/2016/5/9/chartex" xmlns:cx4="http://schemas.microsoft.com/office/drawing/2016/5/10/chartex" xmlns:cx5="http://schemas.microsoft.com/office/drawing/2016/5/11/chartex" xmlns:cx6="http://schemas.microsoft.com/office/drawing/2016/5/12/chartex" xmlns:cx7="http://schemas.microsoft.com/office/drawing/2016/5/13/chartex" xmlns:cx8="http://schemas.microsoft.com/office/drawing/2016/5/14/chartex" xmlns:mc="http://schemas.openxmlformats.org/markup-compatibility/2006" xmlns:aink="http://schemas.microsoft.com/office/drawing/2016/ink" xmlns:am3d="http://schemas.microsoft.com/office/drawing/2017/model3d" xmlns:o="urn:schemas-microsoft-com:office:office" xmlns:oel="http://schemas.microsoft.com/office/2019/extlst" xmlns:r="http://schemas.openxmlformats.org/officeDocument/2006/relationships" xmlns:m="http://schemas.openxmlformats.org/officeDocument/2006/math" xmlns:v="urn:schemas-microsoft-com:vml" xmlns:wp14="http://schemas.microsoft.com/office/word/2010/wordprocessingDrawing" xmlns:wp="http://schemas.openxmlformats.org/drawingml/2006/wordprocessingDrawing" xmlns:w10="urn:schemas-microsoft-com:office:word" xmlns:w="http://schemas.openxmlformats.org/wordprocessingml/2006/main" xmlns:w14="http://schemas.microsoft.com/office/word/2010/wordml" xmlns:w15="http://schemas.microsoft.com/office/word/2012/wordml" xmlns:w16cex="http://schemas.microsoft.com/office/word/2018/wordml/cex" xmlns:w16cid="http://schemas.microsoft.com/office/word/2016/wordml/cid" xmlns:w16="http://schemas.microsoft.com/office/word/2018/wordml" xmlns:w16sdtdh="http://schemas.microsoft.com/office/word/2020/wordml/sdtdatahash" xmlns:w16se="http://schemas.microsoft.com/office/word/2015/wordml/symex" xmlns:wpg="http://schemas.microsoft.com/office/word/2010/wordprocessingGroup" xmlns:wpi="http://schemas.microsoft.com/office/word/2010/wordprocessingInk" xmlns:wne="http://schemas.microsoft.com/office/word/2006/wordml" xmlns:wps="http://schemas.microsoft.com/office/word/2010/wordprocessingShape" mc:Ignorable="w14 w15 w16se w16cid w16 w16cex w16sdtdh wp14">
+<w:footnotes xmlns:wpc="http://schemas.microsoft.com/office/word/2010/wordprocessingCanvas" xmlns:cx="http://schemas.microsoft.com/office/drawing/2014/chartex" xmlns:cx1="http://schemas.microsoft.com/office/drawing/2015/9/8/chartex" xmlns:cx2="http://schemas.microsoft.com/office/drawing/2015/10/21/chartex" xmlns:cx3="http://schemas.microsoft.com/office/drawing/2016/5/9/chartex" xmlns:cx4="http://schemas.microsoft.com/office/drawing/2016/5/10/chartex" xmlns:cx5="http://schemas.microsoft.com/office/drawing/2016/5/11/chartex" xmlns:cx6="http://schemas.microsoft.com/office/drawing/2016/5/12/chartex" xmlns:cx7="http://schemas.microsoft.com/office/drawing/2016/5/13/chartex" xmlns:cx8="http://schemas.microsoft.com/office/drawing/2016/5/14/chartex" xmlns:mc="http://schemas.openxmlformats.org/markup-compatibility/2006" xmlns:aink="http://schemas.microsoft.com/office/drawing/2016/ink" xmlns:am3d="http://schemas.microsoft.com/office/drawing/2017/model3d" xmlns:o="urn:schemas-microsoft-com:office:office" xmlns:oel="http://schemas.microsoft.com/office/2019/extlst" xmlns:r="http://schemas.openxmlformats.org/officeDocument/2006/relationships" xmlns:m="http://schemas.openxmlformats.org/officeDocument/2006/math" xmlns:v="urn:schemas-microsoft-com:vml" xmlns:wp14="http://schemas.microsoft.com/office/word/2010/wordprocessingDrawing" xmlns:wp="http://schemas.openxmlformats.org/drawingml/2006/wordprocessingDrawing" xmlns:w10="urn:schemas-microsoft-com:office:word" xmlns:w="http://schemas.openxmlformats.org/wordprocessingml/2006/main" xmlns:w14="http://schemas.microsoft.com/office/word/2010/wordml" xmlns:w15="http://schemas.microsoft.com/office/word/2012/wordml" xmlns:w16cex="http://schemas.microsoft.com/office/word/2018/wordml/cex" xmlns:w16cid="http://schemas.microsoft.com/office/word/2016/wordml/cid" xmlns:w16="http://schemas.microsoft.com/office/word/2018/wordml" xmlns:w16du="http://schemas.microsoft.com/office/word/2023/wordml/word16du" xmlns:w16sdtdh="http://schemas.microsoft.com/office/word/2020/wordml/sdtdatahash" xmlns:w16se="http://schemas.microsoft.com/office/word/2015/wordml/symex" xmlns:wpg="http://schemas.microsoft.com/office/word/2010/wordprocessingGroup" xmlns:wpi="http://schemas.microsoft.com/office/word/2010/wordprocessingInk" xmlns:wne="http://schemas.microsoft.com/office/word/2006/wordml" xmlns:wps="http://schemas.microsoft.com/office/word/2010/wordprocessingShape" mc:Ignorable="w14 w15 w16se w16cid w16 w16cex w16sdtdh wp14">
   <w:footnote w:type="separator" w:id="-1">
     <w:p>
       <w:r>
@@ -2816,7 +2745,7 @@
 </file>
 
 <file path=word/numbering.xml><?xml version="1.0" encoding="utf-8"?>
-<w:numbering xmlns:wpc="http://schemas.microsoft.com/office/word/2010/wordprocessingCanvas" xmlns:cx="http://schemas.microsoft.com/office/drawing/2014/chartex" xmlns:cx1="http://schemas.microsoft.com/office/drawing/2015/9/8/chartex" xmlns:cx2="http://schemas.microsoft.com/office/drawing/2015/10/21/chartex" xmlns:cx3="http://schemas.microsoft.com/office/drawing/2016/5/9/chartex" xmlns:cx4="http://schemas.microsoft.com/office/drawing/2016/5/10/chartex" xmlns:cx5="http://schemas.microsoft.com/office/drawing/2016/5/11/chartex" xmlns:cx6="http://schemas.microsoft.com/office/drawing/2016/5/12/chartex" xmlns:cx7="http://schemas.microsoft.com/office/drawing/2016/5/13/chartex" xmlns:cx8="http://schemas.microsoft.com/office/drawing/2016/5/14/chartex" xmlns:mc="http://schemas.openxmlformats.org/markup-compatibility/2006" xmlns:aink="http://schemas.microsoft.com/office/drawing/2016/ink" xmlns:am3d="http://schemas.microsoft.com/office/drawing/2017/model3d" xmlns:o="urn:schemas-microsoft-com:office:office" xmlns:oel="http://schemas.microsoft.com/office/2019/extlst" xmlns:r="http://schemas.openxmlformats.org/officeDocument/2006/relationships" xmlns:m="http://schemas.openxmlformats.org/officeDocument/2006/math" xmlns:v="urn:schemas-microsoft-com:vml" xmlns:wp14="http://schemas.microsoft.com/office/word/2010/wordprocessingDrawing" xmlns:wp="http://schemas.openxmlformats.org/drawingml/2006/wordprocessingDrawing" xmlns:w10="urn:schemas-microsoft-com:office:word" xmlns:w="http://schemas.openxmlformats.org/wordprocessingml/2006/main" xmlns:w14="http://schemas.microsoft.com/office/word/2010/wordml" xmlns:w15="http://schemas.microsoft.com/office/word/2012/wordml" xmlns:w16cex="http://schemas.microsoft.com/office/word/2018/wordml/cex" xmlns:w16cid="http://schemas.microsoft.com/office/word/2016/wordml/cid" xmlns:w16="http://schemas.microsoft.com/office/word/2018/wordml" xmlns:w16sdtdh="http://schemas.microsoft.com/office/word/2020/wordml/sdtdatahash" xmlns:w16se="http://schemas.microsoft.com/office/word/2015/wordml/symex" xmlns:wpg="http://schemas.microsoft.com/office/word/2010/wordprocessingGroup" xmlns:wpi="http://schemas.microsoft.com/office/word/2010/wordprocessingInk" xmlns:wne="http://schemas.microsoft.com/office/word/2006/wordml" xmlns:wps="http://schemas.microsoft.com/office/word/2010/wordprocessingShape" mc:Ignorable="w14 w15 w16se w16cid w16 w16cex w16sdtdh wp14">
+<w:numbering xmlns:wpc="http://schemas.microsoft.com/office/word/2010/wordprocessingCanvas" xmlns:cx="http://schemas.microsoft.com/office/drawing/2014/chartex" xmlns:cx1="http://schemas.microsoft.com/office/drawing/2015/9/8/chartex" xmlns:cx2="http://schemas.microsoft.com/office/drawing/2015/10/21/chartex" xmlns:cx3="http://schemas.microsoft.com/office/drawing/2016/5/9/chartex" xmlns:cx4="http://schemas.microsoft.com/office/drawing/2016/5/10/chartex" xmlns:cx5="http://schemas.microsoft.com/office/drawing/2016/5/11/chartex" xmlns:cx6="http://schemas.microsoft.com/office/drawing/2016/5/12/chartex" xmlns:cx7="http://schemas.microsoft.com/office/drawing/2016/5/13/chartex" xmlns:cx8="http://schemas.microsoft.com/office/drawing/2016/5/14/chartex" xmlns:mc="http://schemas.openxmlformats.org/markup-compatibility/2006" xmlns:aink="http://schemas.microsoft.com/office/drawing/2016/ink" xmlns:am3d="http://schemas.microsoft.com/office/drawing/2017/model3d" xmlns:o="urn:schemas-microsoft-com:office:office" xmlns:oel="http://schemas.microsoft.com/office/2019/extlst" xmlns:r="http://schemas.openxmlformats.org/officeDocument/2006/relationships" xmlns:m="http://schemas.openxmlformats.org/officeDocument/2006/math" xmlns:v="urn:schemas-microsoft-com:vml" xmlns:wp14="http://schemas.microsoft.com/office/word/2010/wordprocessingDrawing" xmlns:wp="http://schemas.openxmlformats.org/drawingml/2006/wordprocessingDrawing" xmlns:w10="urn:schemas-microsoft-com:office:word" xmlns:w="http://schemas.openxmlformats.org/wordprocessingml/2006/main" xmlns:w14="http://schemas.microsoft.com/office/word/2010/wordml" xmlns:w15="http://schemas.microsoft.com/office/word/2012/wordml" xmlns:w16cex="http://schemas.microsoft.com/office/word/2018/wordml/cex" xmlns:w16cid="http://schemas.microsoft.com/office/word/2016/wordml/cid" xmlns:w16="http://schemas.microsoft.com/office/word/2018/wordml" xmlns:w16du="http://schemas.microsoft.com/office/word/2023/wordml/word16du" xmlns:w16sdtdh="http://schemas.microsoft.com/office/word/2020/wordml/sdtdatahash" xmlns:w16se="http://schemas.microsoft.com/office/word/2015/wordml/symex" xmlns:wpg="http://schemas.microsoft.com/office/word/2010/wordprocessingGroup" xmlns:wpi="http://schemas.microsoft.com/office/word/2010/wordprocessingInk" xmlns:wne="http://schemas.microsoft.com/office/word/2006/wordml" xmlns:wps="http://schemas.microsoft.com/office/word/2010/wordprocessingShape" mc:Ignorable="w14 w15 w16se w16cid w16 w16cex w16sdtdh wp14">
   <w:abstractNum w:abstractNumId="0" w15:restartNumberingAfterBreak="0">
     <w:nsid w:val="19E471ED"/>
     <w:multiLevelType w:val="multilevel"/>

</xml_diff>